<commit_message>
Update actividad entregable sprint 2.docx
</commit_message>
<xml_diff>
--- a/Intensivo 4/actividad entregable sprint 2.docx
+++ b/Intensivo 4/actividad entregable sprint 2.docx
@@ -1,6 +1,6 @@
 
 <file path=word/document.xml><?xml version="1.0" encoding="utf-8"?>
-<w:document xmlns:wpc="http://schemas.microsoft.com/office/word/2010/wordprocessingCanvas" xmlns:mc="http://schemas.openxmlformats.org/markup-compatibility/2006" xmlns:o="urn:schemas-microsoft-com:office:office" xmlns:r="http://schemas.openxmlformats.org/officeDocument/2006/relationships" xmlns:m="http://schemas.openxmlformats.org/officeDocument/2006/math" xmlns:v="urn:schemas-microsoft-com:vml" xmlns:wp14="http://schemas.microsoft.com/office/word/2010/wordprocessingDrawing" xmlns:wp="http://schemas.openxmlformats.org/drawingml/2006/wordprocessingDrawing" xmlns:w10="urn:schemas-microsoft-com:office:word" xmlns:w="http://schemas.openxmlformats.org/wordprocessingml/2006/main" xmlns:w14="http://schemas.microsoft.com/office/word/2010/wordml" xmlns:w15="http://schemas.microsoft.com/office/word/2012/wordml" xmlns:wpg="http://schemas.microsoft.com/office/word/2010/wordprocessingGroup" xmlns:wpi="http://schemas.microsoft.com/office/word/2010/wordprocessingInk" xmlns:wne="http://schemas.microsoft.com/office/word/2006/wordml" xmlns:wps="http://schemas.microsoft.com/office/word/2010/wordprocessingShape" mc:Ignorable="w14 w15 wp14">
+<w:document xmlns:wpc="http://schemas.microsoft.com/office/word/2010/wordprocessingCanvas" xmlns:cx="http://schemas.microsoft.com/office/drawing/2014/chartex" xmlns:cx1="http://schemas.microsoft.com/office/drawing/2015/9/8/chartex" xmlns:cx2="http://schemas.microsoft.com/office/drawing/2015/10/21/chartex" xmlns:cx3="http://schemas.microsoft.com/office/drawing/2016/5/9/chartex" xmlns:cx4="http://schemas.microsoft.com/office/drawing/2016/5/10/chartex" xmlns:cx5="http://schemas.microsoft.com/office/drawing/2016/5/11/chartex" xmlns:cx6="http://schemas.microsoft.com/office/drawing/2016/5/12/chartex" xmlns:cx7="http://schemas.microsoft.com/office/drawing/2016/5/13/chartex" xmlns:cx8="http://schemas.microsoft.com/office/drawing/2016/5/14/chartex" xmlns:mc="http://schemas.openxmlformats.org/markup-compatibility/2006" xmlns:aink="http://schemas.microsoft.com/office/drawing/2016/ink" xmlns:am3d="http://schemas.microsoft.com/office/drawing/2017/model3d" xmlns:o="urn:schemas-microsoft-com:office:office" xmlns:r="http://schemas.openxmlformats.org/officeDocument/2006/relationships" xmlns:m="http://schemas.openxmlformats.org/officeDocument/2006/math" xmlns:v="urn:schemas-microsoft-com:vml" xmlns:wp14="http://schemas.microsoft.com/office/word/2010/wordprocessingDrawing" xmlns:wp="http://schemas.openxmlformats.org/drawingml/2006/wordprocessingDrawing" xmlns:w10="urn:schemas-microsoft-com:office:word" xmlns:w="http://schemas.openxmlformats.org/wordprocessingml/2006/main" xmlns:w14="http://schemas.microsoft.com/office/word/2010/wordml" xmlns:w15="http://schemas.microsoft.com/office/word/2012/wordml" xmlns:w16cex="http://schemas.microsoft.com/office/word/2018/wordml/cex" xmlns:w16cid="http://schemas.microsoft.com/office/word/2016/wordml/cid" xmlns:w16="http://schemas.microsoft.com/office/word/2018/wordml" xmlns:w16sdtdh="http://schemas.microsoft.com/office/word/2020/wordml/sdtdatahash" xmlns:w16se="http://schemas.microsoft.com/office/word/2015/wordml/symex" xmlns:wpg="http://schemas.microsoft.com/office/word/2010/wordprocessingGroup" xmlns:wpi="http://schemas.microsoft.com/office/word/2010/wordprocessingInk" xmlns:wne="http://schemas.microsoft.com/office/word/2006/wordml" xmlns:wps="http://schemas.microsoft.com/office/word/2010/wordprocessingShape" mc:Ignorable="w14 w15 w16se w16cid w16 w16cex w16sdtdh wp14">
   <w:body>
     <w:p>
       <w:pPr>
@@ -128,20 +128,625 @@
           <w:sz w:val="23"/>
           <w:szCs w:val="23"/>
         </w:rPr>
-        <w:t xml:space="preserve">Fecha </w:t>
-      </w:r>
-      <w:proofErr w:type="gramStart"/>
+        <w:t xml:space="preserve">Fecha Limite de Entrega: </w:t>
+      </w:r>
+      <w:r>
+        <w:rPr>
+          <w:color w:val="auto"/>
+          <w:sz w:val="23"/>
+          <w:szCs w:val="23"/>
+          <w:u w:val="single"/>
+        </w:rPr>
+        <w:t>2</w:t>
+      </w:r>
+      <w:r>
+        <w:rPr>
+          <w:color w:val="auto"/>
+          <w:sz w:val="23"/>
+          <w:szCs w:val="23"/>
+          <w:u w:val="single"/>
+        </w:rPr>
+        <w:t>-11-2021</w:t>
+      </w:r>
+      <w:r>
+        <w:rPr>
+          <w:color w:val="auto"/>
+          <w:sz w:val="23"/>
+          <w:szCs w:val="23"/>
+          <w:u w:val="single"/>
+        </w:rPr>
+        <w:tab/>
+      </w:r>
+    </w:p>
+    <w:p>
+      <w:pPr>
+        <w:spacing w:line="259" w:lineRule="auto"/>
+        <w:ind w:left="0" w:right="0" w:firstLine="0"/>
+        <w:rPr>
+          <w:color w:val="auto"/>
+          <w:sz w:val="23"/>
+          <w:szCs w:val="23"/>
+        </w:rPr>
+      </w:pPr>
       <w:r>
         <w:rPr>
           <w:b/>
           <w:bCs/>
-          <w:color w:val="auto"/>
-          <w:sz w:val="23"/>
-          <w:szCs w:val="23"/>
-        </w:rPr>
-        <w:t>Limite</w:t>
-      </w:r>
-      <w:proofErr w:type="gramEnd"/>
+        </w:rPr>
+        <w:t>Integrantes</w:t>
+      </w:r>
+      <w:r>
+        <w:rPr>
+          <w:color w:val="auto"/>
+          <w:sz w:val="23"/>
+          <w:szCs w:val="23"/>
+        </w:rPr>
+        <w:t>:</w:t>
+      </w:r>
+      <w:r>
+        <w:rPr>
+          <w:color w:val="auto"/>
+          <w:sz w:val="23"/>
+          <w:szCs w:val="23"/>
+        </w:rPr>
+        <w:tab/>
+      </w:r>
+      <w:r>
+        <w:rPr>
+          <w:color w:val="auto"/>
+          <w:sz w:val="23"/>
+          <w:szCs w:val="23"/>
+          <w:u w:val="single"/>
+        </w:rPr>
+        <w:tab/>
+      </w:r>
+      <w:r>
+        <w:rPr>
+          <w:color w:val="auto"/>
+          <w:sz w:val="23"/>
+          <w:szCs w:val="23"/>
+          <w:u w:val="single"/>
+        </w:rPr>
+        <w:tab/>
+      </w:r>
+      <w:r>
+        <w:rPr>
+          <w:color w:val="auto"/>
+          <w:sz w:val="23"/>
+          <w:szCs w:val="23"/>
+          <w:u w:val="single"/>
+        </w:rPr>
+        <w:tab/>
+      </w:r>
+      <w:r>
+        <w:rPr>
+          <w:color w:val="auto"/>
+          <w:sz w:val="23"/>
+          <w:szCs w:val="23"/>
+          <w:u w:val="single"/>
+        </w:rPr>
+        <w:tab/>
+      </w:r>
+      <w:r>
+        <w:rPr>
+          <w:color w:val="auto"/>
+          <w:sz w:val="23"/>
+          <w:szCs w:val="23"/>
+          <w:u w:val="single"/>
+        </w:rPr>
+        <w:tab/>
+      </w:r>
+      <w:r>
+        <w:rPr>
+          <w:color w:val="auto"/>
+          <w:sz w:val="23"/>
+          <w:szCs w:val="23"/>
+          <w:u w:val="single"/>
+        </w:rPr>
+        <w:tab/>
+      </w:r>
+      <w:r>
+        <w:rPr>
+          <w:color w:val="auto"/>
+          <w:sz w:val="23"/>
+          <w:szCs w:val="23"/>
+          <w:u w:val="single"/>
+        </w:rPr>
+        <w:tab/>
+      </w:r>
+      <w:r>
+        <w:rPr>
+          <w:color w:val="auto"/>
+          <w:sz w:val="23"/>
+          <w:szCs w:val="23"/>
+          <w:u w:val="single"/>
+        </w:rPr>
+        <w:tab/>
+      </w:r>
+      <w:r>
+        <w:rPr>
+          <w:color w:val="auto"/>
+          <w:sz w:val="23"/>
+          <w:szCs w:val="23"/>
+          <w:u w:val="single"/>
+        </w:rPr>
+        <w:tab/>
+      </w:r>
+      <w:r>
+        <w:rPr>
+          <w:color w:val="auto"/>
+          <w:sz w:val="23"/>
+          <w:szCs w:val="23"/>
+          <w:u w:val="single"/>
+        </w:rPr>
+        <w:tab/>
+      </w:r>
+      <w:r>
+        <w:rPr>
+          <w:color w:val="auto"/>
+          <w:sz w:val="23"/>
+          <w:szCs w:val="23"/>
+        </w:rPr>
+        <w:tab/>
+        <w:t>1.</w:t>
+      </w:r>
+      <w:r>
+        <w:rPr>
+          <w:color w:val="auto"/>
+          <w:sz w:val="23"/>
+          <w:szCs w:val="23"/>
+        </w:rPr>
+        <w:t>Daniel Domínguez Molina</w:t>
+      </w:r>
+      <w:r>
+        <w:rPr>
+          <w:color w:val="auto"/>
+          <w:sz w:val="23"/>
+          <w:szCs w:val="23"/>
+        </w:rPr>
+        <w:tab/>
+      </w:r>
+      <w:r>
+        <w:rPr>
+          <w:color w:val="auto"/>
+          <w:sz w:val="23"/>
+          <w:szCs w:val="23"/>
+        </w:rPr>
+        <w:tab/>
+      </w:r>
+      <w:r>
+        <w:rPr>
+          <w:color w:val="auto"/>
+          <w:sz w:val="23"/>
+          <w:szCs w:val="23"/>
+        </w:rPr>
+        <w:tab/>
+      </w:r>
+      <w:r>
+        <w:rPr>
+          <w:color w:val="auto"/>
+          <w:sz w:val="23"/>
+          <w:szCs w:val="23"/>
+        </w:rPr>
+        <w:tab/>
+      </w:r>
+      <w:r>
+        <w:rPr>
+          <w:color w:val="auto"/>
+          <w:sz w:val="23"/>
+          <w:szCs w:val="23"/>
+        </w:rPr>
+        <w:tab/>
+      </w:r>
+      <w:r>
+        <w:rPr>
+          <w:color w:val="auto"/>
+          <w:sz w:val="23"/>
+          <w:szCs w:val="23"/>
+        </w:rPr>
+        <w:tab/>
+      </w:r>
+      <w:r>
+        <w:rPr>
+          <w:color w:val="auto"/>
+          <w:sz w:val="23"/>
+          <w:szCs w:val="23"/>
+        </w:rPr>
+        <w:tab/>
+      </w:r>
+      <w:r>
+        <w:rPr>
+          <w:color w:val="auto"/>
+          <w:sz w:val="23"/>
+          <w:szCs w:val="23"/>
+        </w:rPr>
+        <w:tab/>
+      </w:r>
+      <w:r>
+        <w:rPr>
+          <w:color w:val="auto"/>
+          <w:sz w:val="23"/>
+          <w:szCs w:val="23"/>
+        </w:rPr>
+        <w:tab/>
+      </w:r>
+      <w:r>
+        <w:rPr>
+          <w:color w:val="auto"/>
+          <w:sz w:val="23"/>
+          <w:szCs w:val="23"/>
+        </w:rPr>
+        <w:t>2.</w:t>
+      </w:r>
+      <w:r>
+        <w:rPr>
+          <w:color w:val="auto"/>
+          <w:sz w:val="23"/>
+          <w:szCs w:val="23"/>
+        </w:rPr>
+        <w:t>JulianAndres Rivera Hernández</w:t>
+      </w:r>
+      <w:r>
+        <w:rPr>
+          <w:color w:val="auto"/>
+          <w:sz w:val="23"/>
+          <w:szCs w:val="23"/>
+        </w:rPr>
+        <w:tab/>
+      </w:r>
+      <w:r>
+        <w:rPr>
+          <w:color w:val="auto"/>
+          <w:sz w:val="23"/>
+          <w:szCs w:val="23"/>
+        </w:rPr>
+        <w:tab/>
+      </w:r>
+      <w:r>
+        <w:rPr>
+          <w:color w:val="auto"/>
+          <w:sz w:val="23"/>
+          <w:szCs w:val="23"/>
+        </w:rPr>
+        <w:tab/>
+      </w:r>
+      <w:r>
+        <w:rPr>
+          <w:color w:val="auto"/>
+          <w:sz w:val="23"/>
+          <w:szCs w:val="23"/>
+        </w:rPr>
+        <w:tab/>
+      </w:r>
+      <w:r>
+        <w:rPr>
+          <w:color w:val="auto"/>
+          <w:sz w:val="23"/>
+          <w:szCs w:val="23"/>
+        </w:rPr>
+        <w:tab/>
+      </w:r>
+      <w:r>
+        <w:rPr>
+          <w:color w:val="auto"/>
+          <w:sz w:val="23"/>
+          <w:szCs w:val="23"/>
+        </w:rPr>
+        <w:tab/>
+      </w:r>
+      <w:r>
+        <w:rPr>
+          <w:color w:val="auto"/>
+          <w:sz w:val="23"/>
+          <w:szCs w:val="23"/>
+        </w:rPr>
+        <w:tab/>
+      </w:r>
+      <w:r>
+        <w:rPr>
+          <w:color w:val="auto"/>
+          <w:sz w:val="23"/>
+          <w:szCs w:val="23"/>
+        </w:rPr>
+        <w:tab/>
+      </w:r>
+      <w:r>
+        <w:rPr>
+          <w:color w:val="auto"/>
+          <w:sz w:val="23"/>
+          <w:szCs w:val="23"/>
+        </w:rPr>
+        <w:t>3.</w:t>
+      </w:r>
+      <w:r>
+        <w:rPr>
+          <w:color w:val="auto"/>
+          <w:sz w:val="23"/>
+          <w:szCs w:val="23"/>
+        </w:rPr>
+        <w:t>Julian Esteban Saldarriaga Sierra</w:t>
+      </w:r>
+      <w:r>
+        <w:rPr>
+          <w:color w:val="auto"/>
+          <w:sz w:val="23"/>
+          <w:szCs w:val="23"/>
+        </w:rPr>
+        <w:tab/>
+      </w:r>
+      <w:r>
+        <w:rPr>
+          <w:color w:val="auto"/>
+          <w:sz w:val="23"/>
+          <w:szCs w:val="23"/>
+        </w:rPr>
+        <w:tab/>
+      </w:r>
+      <w:r>
+        <w:rPr>
+          <w:color w:val="auto"/>
+          <w:sz w:val="23"/>
+          <w:szCs w:val="23"/>
+        </w:rPr>
+        <w:tab/>
+      </w:r>
+      <w:r>
+        <w:rPr>
+          <w:color w:val="auto"/>
+          <w:sz w:val="23"/>
+          <w:szCs w:val="23"/>
+        </w:rPr>
+        <w:tab/>
+      </w:r>
+      <w:r>
+        <w:rPr>
+          <w:color w:val="auto"/>
+          <w:sz w:val="23"/>
+          <w:szCs w:val="23"/>
+        </w:rPr>
+        <w:tab/>
+      </w:r>
+      <w:r>
+        <w:rPr>
+          <w:color w:val="auto"/>
+          <w:sz w:val="23"/>
+          <w:szCs w:val="23"/>
+        </w:rPr>
+        <w:tab/>
+      </w:r>
+      <w:r>
+        <w:rPr>
+          <w:color w:val="auto"/>
+          <w:sz w:val="23"/>
+          <w:szCs w:val="23"/>
+        </w:rPr>
+        <w:tab/>
+      </w:r>
+      <w:r>
+        <w:rPr>
+          <w:color w:val="auto"/>
+          <w:sz w:val="23"/>
+          <w:szCs w:val="23"/>
+        </w:rPr>
+        <w:t>4.</w:t>
+      </w:r>
+      <w:r>
+        <w:rPr>
+          <w:color w:val="auto"/>
+          <w:sz w:val="23"/>
+          <w:szCs w:val="23"/>
+        </w:rPr>
+        <w:t xml:space="preserve">Leslie </w:t>
+      </w:r>
+      <w:proofErr w:type="spellStart"/>
+      <w:r>
+        <w:rPr>
+          <w:color w:val="auto"/>
+          <w:sz w:val="23"/>
+          <w:szCs w:val="23"/>
+        </w:rPr>
+        <w:t>Yizet</w:t>
+      </w:r>
+      <w:proofErr w:type="spellEnd"/>
+      <w:r>
+        <w:rPr>
+          <w:color w:val="auto"/>
+          <w:sz w:val="23"/>
+          <w:szCs w:val="23"/>
+        </w:rPr>
+        <w:t xml:space="preserve"> Salas </w:t>
+      </w:r>
+      <w:r>
+        <w:rPr>
+          <w:color w:val="auto"/>
+          <w:sz w:val="23"/>
+          <w:szCs w:val="23"/>
+        </w:rPr>
+        <w:t>Hernández</w:t>
+      </w:r>
+      <w:r>
+        <w:rPr>
+          <w:color w:val="auto"/>
+          <w:sz w:val="23"/>
+          <w:szCs w:val="23"/>
+        </w:rPr>
+        <w:tab/>
+      </w:r>
+      <w:r>
+        <w:rPr>
+          <w:color w:val="auto"/>
+          <w:sz w:val="23"/>
+          <w:szCs w:val="23"/>
+        </w:rPr>
+        <w:tab/>
+      </w:r>
+      <w:r>
+        <w:rPr>
+          <w:color w:val="auto"/>
+          <w:sz w:val="23"/>
+          <w:szCs w:val="23"/>
+        </w:rPr>
+        <w:tab/>
+      </w:r>
+      <w:r>
+        <w:rPr>
+          <w:color w:val="auto"/>
+          <w:sz w:val="23"/>
+          <w:szCs w:val="23"/>
+        </w:rPr>
+        <w:tab/>
+      </w:r>
+      <w:r>
+        <w:rPr>
+          <w:color w:val="auto"/>
+          <w:sz w:val="23"/>
+          <w:szCs w:val="23"/>
+        </w:rPr>
+        <w:tab/>
+      </w:r>
+      <w:r>
+        <w:rPr>
+          <w:color w:val="auto"/>
+          <w:sz w:val="23"/>
+          <w:szCs w:val="23"/>
+        </w:rPr>
+        <w:tab/>
+      </w:r>
+      <w:r>
+        <w:rPr>
+          <w:color w:val="auto"/>
+          <w:sz w:val="23"/>
+          <w:szCs w:val="23"/>
+        </w:rPr>
+        <w:tab/>
+      </w:r>
+      <w:r>
+        <w:rPr>
+          <w:color w:val="auto"/>
+          <w:sz w:val="23"/>
+          <w:szCs w:val="23"/>
+        </w:rPr>
+        <w:tab/>
+      </w:r>
+    </w:p>
+    <w:p>
+      <w:pPr>
+        <w:spacing w:line="259" w:lineRule="auto"/>
+        <w:ind w:left="0" w:right="0" w:firstLine="0"/>
+      </w:pPr>
+      <w:r>
+        <w:rPr>
+          <w:color w:val="auto"/>
+          <w:sz w:val="23"/>
+          <w:szCs w:val="23"/>
+        </w:rPr>
+        <w:tab/>
+      </w:r>
+      <w:r>
+        <w:rPr>
+          <w:color w:val="auto"/>
+          <w:sz w:val="23"/>
+          <w:szCs w:val="23"/>
+        </w:rPr>
+        <w:tab/>
+      </w:r>
+      <w:r>
+        <w:rPr>
+          <w:color w:val="auto"/>
+          <w:sz w:val="23"/>
+          <w:szCs w:val="23"/>
+        </w:rPr>
+        <w:tab/>
+      </w:r>
+      <w:r>
+        <w:rPr>
+          <w:color w:val="auto"/>
+          <w:sz w:val="23"/>
+          <w:szCs w:val="23"/>
+        </w:rPr>
+        <w:tab/>
+      </w:r>
+      <w:r>
+        <w:rPr>
+          <w:color w:val="auto"/>
+          <w:sz w:val="23"/>
+          <w:szCs w:val="23"/>
+        </w:rPr>
+        <w:tab/>
+      </w:r>
+      <w:r>
+        <w:rPr>
+          <w:color w:val="auto"/>
+          <w:sz w:val="23"/>
+          <w:szCs w:val="23"/>
+        </w:rPr>
+        <w:tab/>
+      </w:r>
+      <w:r>
+        <w:rPr>
+          <w:color w:val="auto"/>
+          <w:sz w:val="23"/>
+          <w:szCs w:val="23"/>
+        </w:rPr>
+        <w:tab/>
+      </w:r>
+      <w:r>
+        <w:rPr>
+          <w:color w:val="auto"/>
+          <w:sz w:val="23"/>
+          <w:szCs w:val="23"/>
+        </w:rPr>
+        <w:tab/>
+      </w:r>
+      <w:r>
+        <w:rPr>
+          <w:color w:val="auto"/>
+          <w:sz w:val="23"/>
+          <w:szCs w:val="23"/>
+        </w:rPr>
+        <w:tab/>
+      </w:r>
+      <w:r>
+        <w:rPr>
+          <w:color w:val="auto"/>
+          <w:sz w:val="23"/>
+          <w:szCs w:val="23"/>
+        </w:rPr>
+        <w:tab/>
+      </w:r>
+    </w:p>
+    <w:p>
+      <w:pPr>
+        <w:spacing w:line="259" w:lineRule="auto"/>
+        <w:ind w:left="0" w:right="0" w:firstLine="0"/>
+      </w:pPr>
+      <w:r>
+        <w:t xml:space="preserve">Nombre del proyecto: </w:t>
+      </w:r>
+      <w:r>
+        <w:t>Aplicación web para calcular el índice de masa corporal (IMC)</w:t>
+      </w:r>
+    </w:p>
+    <w:p>
+      <w:pPr>
+        <w:spacing w:line="259" w:lineRule="auto"/>
+        <w:ind w:left="0" w:right="0" w:firstLine="0"/>
+      </w:pPr>
+      <w:r>
+        <w:t>del personal vinculado a la universidad autónoma de Bucaramanga UMAB.</w:t>
+      </w:r>
+    </w:p>
+    <w:p>
+      <w:pPr>
+        <w:spacing w:line="259" w:lineRule="auto"/>
+        <w:ind w:left="0" w:right="0" w:firstLine="0"/>
+      </w:pPr>
+    </w:p>
+    <w:p>
+      <w:pPr>
+        <w:spacing w:line="259" w:lineRule="auto"/>
+        <w:ind w:left="0" w:right="0" w:firstLine="0"/>
+      </w:pPr>
       <w:r>
         <w:rPr>
           <w:b/>
@@ -150,638 +755,6 @@
           <w:sz w:val="23"/>
           <w:szCs w:val="23"/>
         </w:rPr>
-        <w:t xml:space="preserve"> de Entrega: </w:t>
-      </w:r>
-      <w:r>
-        <w:rPr>
-          <w:color w:val="auto"/>
-          <w:sz w:val="23"/>
-          <w:szCs w:val="23"/>
-          <w:u w:val="single"/>
-        </w:rPr>
-        <w:t>2</w:t>
-      </w:r>
-      <w:r>
-        <w:rPr>
-          <w:color w:val="auto"/>
-          <w:sz w:val="23"/>
-          <w:szCs w:val="23"/>
-          <w:u w:val="single"/>
-        </w:rPr>
-        <w:t>-11-2021</w:t>
-      </w:r>
-      <w:r>
-        <w:rPr>
-          <w:color w:val="auto"/>
-          <w:sz w:val="23"/>
-          <w:szCs w:val="23"/>
-          <w:u w:val="single"/>
-        </w:rPr>
-        <w:tab/>
-      </w:r>
-    </w:p>
-    <w:p>
-      <w:pPr>
-        <w:spacing w:line="259" w:lineRule="auto"/>
-        <w:ind w:left="0" w:right="0" w:firstLine="0"/>
-        <w:rPr>
-          <w:color w:val="auto"/>
-          <w:sz w:val="23"/>
-          <w:szCs w:val="23"/>
-        </w:rPr>
-      </w:pPr>
-      <w:r>
-        <w:rPr>
-          <w:b/>
-          <w:bCs/>
-        </w:rPr>
-        <w:t>Integrantes</w:t>
-      </w:r>
-      <w:r>
-        <w:rPr>
-          <w:color w:val="auto"/>
-          <w:sz w:val="23"/>
-          <w:szCs w:val="23"/>
-        </w:rPr>
-        <w:t>:</w:t>
-      </w:r>
-      <w:r>
-        <w:rPr>
-          <w:color w:val="auto"/>
-          <w:sz w:val="23"/>
-          <w:szCs w:val="23"/>
-        </w:rPr>
-        <w:tab/>
-      </w:r>
-      <w:r>
-        <w:rPr>
-          <w:color w:val="auto"/>
-          <w:sz w:val="23"/>
-          <w:szCs w:val="23"/>
-          <w:u w:val="single"/>
-        </w:rPr>
-        <w:tab/>
-      </w:r>
-      <w:r>
-        <w:rPr>
-          <w:color w:val="auto"/>
-          <w:sz w:val="23"/>
-          <w:szCs w:val="23"/>
-          <w:u w:val="single"/>
-        </w:rPr>
-        <w:tab/>
-      </w:r>
-      <w:r>
-        <w:rPr>
-          <w:color w:val="auto"/>
-          <w:sz w:val="23"/>
-          <w:szCs w:val="23"/>
-          <w:u w:val="single"/>
-        </w:rPr>
-        <w:tab/>
-      </w:r>
-      <w:r>
-        <w:rPr>
-          <w:color w:val="auto"/>
-          <w:sz w:val="23"/>
-          <w:szCs w:val="23"/>
-          <w:u w:val="single"/>
-        </w:rPr>
-        <w:tab/>
-      </w:r>
-      <w:r>
-        <w:rPr>
-          <w:color w:val="auto"/>
-          <w:sz w:val="23"/>
-          <w:szCs w:val="23"/>
-          <w:u w:val="single"/>
-        </w:rPr>
-        <w:tab/>
-      </w:r>
-      <w:r>
-        <w:rPr>
-          <w:color w:val="auto"/>
-          <w:sz w:val="23"/>
-          <w:szCs w:val="23"/>
-          <w:u w:val="single"/>
-        </w:rPr>
-        <w:tab/>
-      </w:r>
-      <w:r>
-        <w:rPr>
-          <w:color w:val="auto"/>
-          <w:sz w:val="23"/>
-          <w:szCs w:val="23"/>
-          <w:u w:val="single"/>
-        </w:rPr>
-        <w:tab/>
-      </w:r>
-      <w:r>
-        <w:rPr>
-          <w:color w:val="auto"/>
-          <w:sz w:val="23"/>
-          <w:szCs w:val="23"/>
-          <w:u w:val="single"/>
-        </w:rPr>
-        <w:tab/>
-      </w:r>
-      <w:r>
-        <w:rPr>
-          <w:color w:val="auto"/>
-          <w:sz w:val="23"/>
-          <w:szCs w:val="23"/>
-          <w:u w:val="single"/>
-        </w:rPr>
-        <w:tab/>
-      </w:r>
-      <w:r>
-        <w:rPr>
-          <w:color w:val="auto"/>
-          <w:sz w:val="23"/>
-          <w:szCs w:val="23"/>
-          <w:u w:val="single"/>
-        </w:rPr>
-        <w:tab/>
-      </w:r>
-      <w:r>
-        <w:rPr>
-          <w:color w:val="auto"/>
-          <w:sz w:val="23"/>
-          <w:szCs w:val="23"/>
-        </w:rPr>
-        <w:tab/>
-        <w:t>1.</w:t>
-      </w:r>
-      <w:r>
-        <w:rPr>
-          <w:color w:val="auto"/>
-          <w:sz w:val="23"/>
-          <w:szCs w:val="23"/>
-        </w:rPr>
-        <w:t>Daniel Domínguez Molina</w:t>
-      </w:r>
-      <w:r>
-        <w:rPr>
-          <w:color w:val="auto"/>
-          <w:sz w:val="23"/>
-          <w:szCs w:val="23"/>
-        </w:rPr>
-        <w:tab/>
-      </w:r>
-      <w:r>
-        <w:rPr>
-          <w:color w:val="auto"/>
-          <w:sz w:val="23"/>
-          <w:szCs w:val="23"/>
-        </w:rPr>
-        <w:tab/>
-      </w:r>
-      <w:r>
-        <w:rPr>
-          <w:color w:val="auto"/>
-          <w:sz w:val="23"/>
-          <w:szCs w:val="23"/>
-        </w:rPr>
-        <w:tab/>
-      </w:r>
-      <w:r>
-        <w:rPr>
-          <w:color w:val="auto"/>
-          <w:sz w:val="23"/>
-          <w:szCs w:val="23"/>
-        </w:rPr>
-        <w:tab/>
-      </w:r>
-      <w:r>
-        <w:rPr>
-          <w:color w:val="auto"/>
-          <w:sz w:val="23"/>
-          <w:szCs w:val="23"/>
-        </w:rPr>
-        <w:tab/>
-      </w:r>
-      <w:r>
-        <w:rPr>
-          <w:color w:val="auto"/>
-          <w:sz w:val="23"/>
-          <w:szCs w:val="23"/>
-        </w:rPr>
-        <w:tab/>
-      </w:r>
-      <w:r>
-        <w:rPr>
-          <w:color w:val="auto"/>
-          <w:sz w:val="23"/>
-          <w:szCs w:val="23"/>
-        </w:rPr>
-        <w:tab/>
-      </w:r>
-      <w:r>
-        <w:rPr>
-          <w:color w:val="auto"/>
-          <w:sz w:val="23"/>
-          <w:szCs w:val="23"/>
-        </w:rPr>
-        <w:tab/>
-      </w:r>
-      <w:r>
-        <w:rPr>
-          <w:color w:val="auto"/>
-          <w:sz w:val="23"/>
-          <w:szCs w:val="23"/>
-        </w:rPr>
-        <w:tab/>
-      </w:r>
-      <w:r>
-        <w:rPr>
-          <w:color w:val="auto"/>
-          <w:sz w:val="23"/>
-          <w:szCs w:val="23"/>
-        </w:rPr>
-        <w:t>2.</w:t>
-      </w:r>
-      <w:r>
-        <w:rPr>
-          <w:color w:val="auto"/>
-          <w:sz w:val="23"/>
-          <w:szCs w:val="23"/>
-        </w:rPr>
-        <w:t>JulianAndres Rivera Hernández</w:t>
-      </w:r>
-      <w:r>
-        <w:rPr>
-          <w:color w:val="auto"/>
-          <w:sz w:val="23"/>
-          <w:szCs w:val="23"/>
-        </w:rPr>
-        <w:tab/>
-      </w:r>
-      <w:r>
-        <w:rPr>
-          <w:color w:val="auto"/>
-          <w:sz w:val="23"/>
-          <w:szCs w:val="23"/>
-        </w:rPr>
-        <w:tab/>
-      </w:r>
-      <w:r>
-        <w:rPr>
-          <w:color w:val="auto"/>
-          <w:sz w:val="23"/>
-          <w:szCs w:val="23"/>
-        </w:rPr>
-        <w:tab/>
-      </w:r>
-      <w:r>
-        <w:rPr>
-          <w:color w:val="auto"/>
-          <w:sz w:val="23"/>
-          <w:szCs w:val="23"/>
-        </w:rPr>
-        <w:tab/>
-      </w:r>
-      <w:r>
-        <w:rPr>
-          <w:color w:val="auto"/>
-          <w:sz w:val="23"/>
-          <w:szCs w:val="23"/>
-        </w:rPr>
-        <w:tab/>
-      </w:r>
-      <w:r>
-        <w:rPr>
-          <w:color w:val="auto"/>
-          <w:sz w:val="23"/>
-          <w:szCs w:val="23"/>
-        </w:rPr>
-        <w:tab/>
-      </w:r>
-      <w:r>
-        <w:rPr>
-          <w:color w:val="auto"/>
-          <w:sz w:val="23"/>
-          <w:szCs w:val="23"/>
-        </w:rPr>
-        <w:tab/>
-      </w:r>
-      <w:r>
-        <w:rPr>
-          <w:color w:val="auto"/>
-          <w:sz w:val="23"/>
-          <w:szCs w:val="23"/>
-        </w:rPr>
-        <w:tab/>
-      </w:r>
-      <w:r>
-        <w:rPr>
-          <w:color w:val="auto"/>
-          <w:sz w:val="23"/>
-          <w:szCs w:val="23"/>
-        </w:rPr>
-        <w:t>3.</w:t>
-      </w:r>
-      <w:r>
-        <w:rPr>
-          <w:color w:val="auto"/>
-          <w:sz w:val="23"/>
-          <w:szCs w:val="23"/>
-        </w:rPr>
-        <w:t>Julian Esteban Saldarriaga Sierra</w:t>
-      </w:r>
-      <w:r>
-        <w:rPr>
-          <w:color w:val="auto"/>
-          <w:sz w:val="23"/>
-          <w:szCs w:val="23"/>
-        </w:rPr>
-        <w:tab/>
-      </w:r>
-      <w:r>
-        <w:rPr>
-          <w:color w:val="auto"/>
-          <w:sz w:val="23"/>
-          <w:szCs w:val="23"/>
-        </w:rPr>
-        <w:tab/>
-      </w:r>
-      <w:r>
-        <w:rPr>
-          <w:color w:val="auto"/>
-          <w:sz w:val="23"/>
-          <w:szCs w:val="23"/>
-        </w:rPr>
-        <w:tab/>
-      </w:r>
-      <w:r>
-        <w:rPr>
-          <w:color w:val="auto"/>
-          <w:sz w:val="23"/>
-          <w:szCs w:val="23"/>
-        </w:rPr>
-        <w:tab/>
-      </w:r>
-      <w:r>
-        <w:rPr>
-          <w:color w:val="auto"/>
-          <w:sz w:val="23"/>
-          <w:szCs w:val="23"/>
-        </w:rPr>
-        <w:tab/>
-      </w:r>
-      <w:r>
-        <w:rPr>
-          <w:color w:val="auto"/>
-          <w:sz w:val="23"/>
-          <w:szCs w:val="23"/>
-        </w:rPr>
-        <w:tab/>
-      </w:r>
-      <w:r>
-        <w:rPr>
-          <w:color w:val="auto"/>
-          <w:sz w:val="23"/>
-          <w:szCs w:val="23"/>
-        </w:rPr>
-        <w:tab/>
-      </w:r>
-      <w:r>
-        <w:rPr>
-          <w:color w:val="auto"/>
-          <w:sz w:val="23"/>
-          <w:szCs w:val="23"/>
-        </w:rPr>
-        <w:t>4.</w:t>
-      </w:r>
-      <w:r>
-        <w:rPr>
-          <w:color w:val="auto"/>
-          <w:sz w:val="23"/>
-          <w:szCs w:val="23"/>
-        </w:rPr>
-        <w:t xml:space="preserve">Leslie </w:t>
-      </w:r>
-      <w:proofErr w:type="spellStart"/>
-      <w:r>
-        <w:rPr>
-          <w:color w:val="auto"/>
-          <w:sz w:val="23"/>
-          <w:szCs w:val="23"/>
-        </w:rPr>
-        <w:t>Yizet</w:t>
-      </w:r>
-      <w:proofErr w:type="spellEnd"/>
-      <w:r>
-        <w:rPr>
-          <w:color w:val="auto"/>
-          <w:sz w:val="23"/>
-          <w:szCs w:val="23"/>
-        </w:rPr>
-        <w:t xml:space="preserve"> Salas </w:t>
-      </w:r>
-      <w:r>
-        <w:rPr>
-          <w:color w:val="auto"/>
-          <w:sz w:val="23"/>
-          <w:szCs w:val="23"/>
-        </w:rPr>
-        <w:t>Hernández</w:t>
-      </w:r>
-      <w:r>
-        <w:rPr>
-          <w:color w:val="auto"/>
-          <w:sz w:val="23"/>
-          <w:szCs w:val="23"/>
-        </w:rPr>
-        <w:tab/>
-      </w:r>
-      <w:r>
-        <w:rPr>
-          <w:color w:val="auto"/>
-          <w:sz w:val="23"/>
-          <w:szCs w:val="23"/>
-        </w:rPr>
-        <w:tab/>
-      </w:r>
-      <w:r>
-        <w:rPr>
-          <w:color w:val="auto"/>
-          <w:sz w:val="23"/>
-          <w:szCs w:val="23"/>
-        </w:rPr>
-        <w:tab/>
-      </w:r>
-      <w:r>
-        <w:rPr>
-          <w:color w:val="auto"/>
-          <w:sz w:val="23"/>
-          <w:szCs w:val="23"/>
-        </w:rPr>
-        <w:tab/>
-      </w:r>
-      <w:r>
-        <w:rPr>
-          <w:color w:val="auto"/>
-          <w:sz w:val="23"/>
-          <w:szCs w:val="23"/>
-        </w:rPr>
-        <w:tab/>
-      </w:r>
-      <w:r>
-        <w:rPr>
-          <w:color w:val="auto"/>
-          <w:sz w:val="23"/>
-          <w:szCs w:val="23"/>
-        </w:rPr>
-        <w:tab/>
-      </w:r>
-      <w:r>
-        <w:rPr>
-          <w:color w:val="auto"/>
-          <w:sz w:val="23"/>
-          <w:szCs w:val="23"/>
-        </w:rPr>
-        <w:tab/>
-      </w:r>
-      <w:r>
-        <w:rPr>
-          <w:color w:val="auto"/>
-          <w:sz w:val="23"/>
-          <w:szCs w:val="23"/>
-        </w:rPr>
-        <w:tab/>
-      </w:r>
-    </w:p>
-    <w:p>
-      <w:pPr>
-        <w:spacing w:line="259" w:lineRule="auto"/>
-        <w:ind w:left="0" w:right="0" w:firstLine="0"/>
-      </w:pPr>
-      <w:r>
-        <w:rPr>
-          <w:color w:val="auto"/>
-          <w:sz w:val="23"/>
-          <w:szCs w:val="23"/>
-        </w:rPr>
-        <w:tab/>
-      </w:r>
-      <w:r>
-        <w:rPr>
-          <w:color w:val="auto"/>
-          <w:sz w:val="23"/>
-          <w:szCs w:val="23"/>
-        </w:rPr>
-        <w:tab/>
-      </w:r>
-      <w:r>
-        <w:rPr>
-          <w:color w:val="auto"/>
-          <w:sz w:val="23"/>
-          <w:szCs w:val="23"/>
-        </w:rPr>
-        <w:tab/>
-      </w:r>
-      <w:r>
-        <w:rPr>
-          <w:color w:val="auto"/>
-          <w:sz w:val="23"/>
-          <w:szCs w:val="23"/>
-        </w:rPr>
-        <w:tab/>
-      </w:r>
-      <w:r>
-        <w:rPr>
-          <w:color w:val="auto"/>
-          <w:sz w:val="23"/>
-          <w:szCs w:val="23"/>
-        </w:rPr>
-        <w:tab/>
-      </w:r>
-      <w:r>
-        <w:rPr>
-          <w:color w:val="auto"/>
-          <w:sz w:val="23"/>
-          <w:szCs w:val="23"/>
-        </w:rPr>
-        <w:tab/>
-      </w:r>
-      <w:r>
-        <w:rPr>
-          <w:color w:val="auto"/>
-          <w:sz w:val="23"/>
-          <w:szCs w:val="23"/>
-        </w:rPr>
-        <w:tab/>
-      </w:r>
-      <w:r>
-        <w:rPr>
-          <w:color w:val="auto"/>
-          <w:sz w:val="23"/>
-          <w:szCs w:val="23"/>
-        </w:rPr>
-        <w:tab/>
-      </w:r>
-      <w:r>
-        <w:rPr>
-          <w:color w:val="auto"/>
-          <w:sz w:val="23"/>
-          <w:szCs w:val="23"/>
-        </w:rPr>
-        <w:tab/>
-      </w:r>
-      <w:r>
-        <w:rPr>
-          <w:color w:val="auto"/>
-          <w:sz w:val="23"/>
-          <w:szCs w:val="23"/>
-        </w:rPr>
-        <w:tab/>
-      </w:r>
-    </w:p>
-    <w:p>
-      <w:pPr>
-        <w:spacing w:line="259" w:lineRule="auto"/>
-        <w:ind w:left="0" w:right="0" w:firstLine="0"/>
-      </w:pPr>
-      <w:r>
-        <w:t xml:space="preserve">Nombre del proyecto: </w:t>
-      </w:r>
-      <w:r>
-        <w:t>Aplicación web para calcular el índice de masa corporal (IMC)</w:t>
-      </w:r>
-    </w:p>
-    <w:p>
-      <w:pPr>
-        <w:spacing w:line="259" w:lineRule="auto"/>
-        <w:ind w:left="0" w:right="0" w:firstLine="0"/>
-      </w:pPr>
-      <w:proofErr w:type="gramStart"/>
-      <w:r>
-        <w:t>del</w:t>
-      </w:r>
-      <w:proofErr w:type="gramEnd"/>
-      <w:r>
-        <w:t xml:space="preserve"> personal vinculado a la universidad autónoma de Bucaramanga UMAB.</w:t>
-      </w:r>
-    </w:p>
-    <w:p>
-      <w:pPr>
-        <w:spacing w:line="259" w:lineRule="auto"/>
-        <w:ind w:left="0" w:right="0" w:firstLine="0"/>
-      </w:pPr>
-    </w:p>
-    <w:p>
-      <w:pPr>
-        <w:spacing w:line="259" w:lineRule="auto"/>
-        <w:ind w:left="0" w:right="0" w:firstLine="0"/>
-      </w:pPr>
-      <w:r>
-        <w:rPr>
-          <w:b/>
-          <w:bCs/>
-          <w:color w:val="auto"/>
-          <w:sz w:val="23"/>
-          <w:szCs w:val="23"/>
-        </w:rPr>
         <w:t xml:space="preserve">Tipo de Actividad: </w:t>
       </w:r>
       <w:r>
@@ -890,7 +863,7 @@
     </w:p>
     <w:tbl>
       <w:tblPr>
-        <w:tblStyle w:val="Tablaconcuadrcula"/>
+        <w:tblStyle w:val="TableGrid0"/>
         <w:tblW w:w="0" w:type="auto"/>
         <w:jc w:val="center"/>
         <w:tblLook w:val="04A0" w:firstRow="1" w:lastRow="0" w:firstColumn="1" w:lastColumn="0" w:noHBand="0" w:noVBand="1"/>
@@ -1541,7 +1514,7 @@
     </w:p>
     <w:tbl>
       <w:tblPr>
-        <w:tblStyle w:val="Tablaconcuadrcula"/>
+        <w:tblStyle w:val="TableGrid0"/>
         <w:tblW w:w="0" w:type="auto"/>
         <w:jc w:val="center"/>
         <w:tblLook w:val="04A0" w:firstRow="1" w:lastRow="0" w:firstColumn="1" w:lastColumn="0" w:noHBand="0" w:noVBand="1"/>
@@ -2642,8 +2615,6 @@
           <w:szCs w:val="23"/>
         </w:rPr>
       </w:pPr>
-      <w:bookmarkStart w:id="0" w:name="_GoBack"/>
-      <w:bookmarkEnd w:id="0"/>
     </w:p>
     <w:p>
       <w:pPr>
@@ -3138,6 +3109,124 @@
           <w:sz w:val="23"/>
           <w:szCs w:val="23"/>
         </w:rPr>
+        <w:drawing>
+          <wp:inline distT="0" distB="0" distL="0" distR="0" wp14:anchorId="039C676D" wp14:editId="5956BB90">
+            <wp:extent cx="5626735" cy="4501515"/>
+            <wp:effectExtent l="0" t="0" r="0" b="0"/>
+            <wp:docPr id="2" name="Picture 2" descr="Graphical user interface, text, application&#10;&#10;Description automatically generated"/>
+            <wp:cNvGraphicFramePr>
+              <a:graphicFrameLocks xmlns:a="http://schemas.openxmlformats.org/drawingml/2006/main" noChangeAspect="1"/>
+            </wp:cNvGraphicFramePr>
+            <a:graphic xmlns:a="http://schemas.openxmlformats.org/drawingml/2006/main">
+              <a:graphicData uri="http://schemas.openxmlformats.org/drawingml/2006/picture">
+                <pic:pic xmlns:pic="http://schemas.openxmlformats.org/drawingml/2006/picture">
+                  <pic:nvPicPr>
+                    <pic:cNvPr id="2" name="Picture 2" descr="Graphical user interface, text, application&#10;&#10;Description automatically generated"/>
+                    <pic:cNvPicPr/>
+                  </pic:nvPicPr>
+                  <pic:blipFill>
+                    <a:blip r:embed="rId10"/>
+                    <a:stretch>
+                      <a:fillRect/>
+                    </a:stretch>
+                  </pic:blipFill>
+                  <pic:spPr>
+                    <a:xfrm>
+                      <a:off x="0" y="0"/>
+                      <a:ext cx="5626735" cy="4501515"/>
+                    </a:xfrm>
+                    <a:prstGeom prst="rect">
+                      <a:avLst/>
+                    </a:prstGeom>
+                  </pic:spPr>
+                </pic:pic>
+              </a:graphicData>
+            </a:graphic>
+          </wp:inline>
+        </w:drawing>
+      </w:r>
+    </w:p>
+    <w:p>
+      <w:pPr>
+        <w:spacing w:line="259" w:lineRule="auto"/>
+        <w:ind w:left="0" w:right="0" w:firstLine="0"/>
+        <w:rPr>
+          <w:color w:val="auto"/>
+          <w:sz w:val="23"/>
+          <w:szCs w:val="23"/>
+        </w:rPr>
+      </w:pPr>
+      <w:r>
+        <w:rPr>
+          <w:color w:val="auto"/>
+          <w:sz w:val="23"/>
+          <w:szCs w:val="23"/>
+        </w:rPr>
+        <w:lastRenderedPageBreak/>
+        <w:drawing>
+          <wp:inline distT="0" distB="0" distL="0" distR="0" wp14:anchorId="39E90EEA" wp14:editId="21BDFD42">
+            <wp:extent cx="5626735" cy="4501515"/>
+            <wp:effectExtent l="0" t="0" r="0" b="0"/>
+            <wp:docPr id="3" name="Picture 3" descr="Graphical user interface, application&#10;&#10;Description automatically generated"/>
+            <wp:cNvGraphicFramePr>
+              <a:graphicFrameLocks xmlns:a="http://schemas.openxmlformats.org/drawingml/2006/main" noChangeAspect="1"/>
+            </wp:cNvGraphicFramePr>
+            <a:graphic xmlns:a="http://schemas.openxmlformats.org/drawingml/2006/main">
+              <a:graphicData uri="http://schemas.openxmlformats.org/drawingml/2006/picture">
+                <pic:pic xmlns:pic="http://schemas.openxmlformats.org/drawingml/2006/picture">
+                  <pic:nvPicPr>
+                    <pic:cNvPr id="3" name="Picture 3" descr="Graphical user interface, application&#10;&#10;Description automatically generated"/>
+                    <pic:cNvPicPr/>
+                  </pic:nvPicPr>
+                  <pic:blipFill>
+                    <a:blip r:embed="rId11"/>
+                    <a:stretch>
+                      <a:fillRect/>
+                    </a:stretch>
+                  </pic:blipFill>
+                  <pic:spPr>
+                    <a:xfrm>
+                      <a:off x="0" y="0"/>
+                      <a:ext cx="5626735" cy="4501515"/>
+                    </a:xfrm>
+                    <a:prstGeom prst="rect">
+                      <a:avLst/>
+                    </a:prstGeom>
+                  </pic:spPr>
+                </pic:pic>
+              </a:graphicData>
+            </a:graphic>
+          </wp:inline>
+        </w:drawing>
+      </w:r>
+    </w:p>
+    <w:p>
+      <w:pPr>
+        <w:spacing w:line="259" w:lineRule="auto"/>
+        <w:ind w:left="0" w:right="0" w:firstLine="0"/>
+        <w:rPr>
+          <w:color w:val="auto"/>
+          <w:sz w:val="23"/>
+          <w:szCs w:val="23"/>
+        </w:rPr>
+      </w:pPr>
+    </w:p>
+    <w:p>
+      <w:pPr>
+        <w:spacing w:line="259" w:lineRule="auto"/>
+        <w:ind w:left="0" w:right="0" w:firstLine="0"/>
+        <w:rPr>
+          <w:color w:val="auto"/>
+          <w:sz w:val="23"/>
+          <w:szCs w:val="23"/>
+        </w:rPr>
+      </w:pPr>
+      <w:r>
+        <w:rPr>
+          <w:color w:val="auto"/>
+          <w:sz w:val="23"/>
+          <w:szCs w:val="23"/>
+        </w:rPr>
         <w:t xml:space="preserve">5. </w:t>
       </w:r>
       <w:r>
@@ -3146,7 +3235,65 @@
           <w:sz w:val="23"/>
           <w:szCs w:val="23"/>
         </w:rPr>
-        <w:t>Dirección de despliegue de backend:</w:t>
+        <w:t xml:space="preserve">Dirección de despliegue de </w:t>
+      </w:r>
+      <w:proofErr w:type="spellStart"/>
+      <w:r>
+        <w:rPr>
+          <w:color w:val="auto"/>
+          <w:sz w:val="23"/>
+          <w:szCs w:val="23"/>
+        </w:rPr>
+        <w:t>backend</w:t>
+      </w:r>
+      <w:proofErr w:type="spellEnd"/>
+      <w:r>
+        <w:rPr>
+          <w:color w:val="auto"/>
+          <w:sz w:val="23"/>
+          <w:szCs w:val="23"/>
+        </w:rPr>
+        <w:t>:</w:t>
+      </w:r>
+    </w:p>
+    <w:p>
+      <w:pPr>
+        <w:spacing w:line="259" w:lineRule="auto"/>
+        <w:ind w:left="0" w:right="0" w:firstLine="0"/>
+        <w:rPr>
+          <w:color w:val="auto"/>
+          <w:sz w:val="23"/>
+          <w:szCs w:val="23"/>
+        </w:rPr>
+      </w:pPr>
+    </w:p>
+    <w:p>
+      <w:pPr>
+        <w:spacing w:line="259" w:lineRule="auto"/>
+        <w:ind w:left="0" w:right="0" w:firstLine="0"/>
+        <w:rPr>
+          <w:color w:val="auto"/>
+          <w:sz w:val="23"/>
+          <w:szCs w:val="23"/>
+        </w:rPr>
+      </w:pPr>
+      <w:hyperlink r:id="rId12" w:history="1">
+        <w:r>
+          <w:rPr>
+            <w:rStyle w:val="Hyperlink"/>
+            <w:sz w:val="23"/>
+            <w:szCs w:val="23"/>
+          </w:rPr>
+          <w:t>http://localhost:8090/swagger-ui/index.html?configUrl=/v3/api-docs/swagger-config</w:t>
+        </w:r>
+      </w:hyperlink>
+      <w:r>
+        <w:rPr>
+          <w:color w:val="auto"/>
+          <w:sz w:val="23"/>
+          <w:szCs w:val="23"/>
+        </w:rPr>
+        <w:t xml:space="preserve"> </w:t>
       </w:r>
     </w:p>
     <w:p>
@@ -3163,7 +3310,7 @@
       </w:r>
     </w:p>
     <w:sectPr>
-      <w:headerReference w:type="default" r:id="rId10"/>
+      <w:headerReference w:type="default" r:id="rId13"/>
       <w:pgSz w:w="12240" w:h="15840"/>
       <w:pgMar w:top="737" w:right="1682" w:bottom="1440" w:left="1697" w:header="680" w:footer="0" w:gutter="0"/>
       <w:cols w:space="720"/>
@@ -3175,7 +3322,7 @@
 </file>
 
 <file path=word/endnotes.xml><?xml version="1.0" encoding="utf-8"?>
-<w:endnotes xmlns:wpc="http://schemas.microsoft.com/office/word/2010/wordprocessingCanvas" xmlns:mc="http://schemas.openxmlformats.org/markup-compatibility/2006" xmlns:o="urn:schemas-microsoft-com:office:office" xmlns:r="http://schemas.openxmlformats.org/officeDocument/2006/relationships" xmlns:m="http://schemas.openxmlformats.org/officeDocument/2006/math" xmlns:v="urn:schemas-microsoft-com:vml" xmlns:wp14="http://schemas.microsoft.com/office/word/2010/wordprocessingDrawing" xmlns:wp="http://schemas.openxmlformats.org/drawingml/2006/wordprocessingDrawing" xmlns:w10="urn:schemas-microsoft-com:office:word" xmlns:w="http://schemas.openxmlformats.org/wordprocessingml/2006/main" xmlns:w14="http://schemas.microsoft.com/office/word/2010/wordml" xmlns:w15="http://schemas.microsoft.com/office/word/2012/wordml" xmlns:wpg="http://schemas.microsoft.com/office/word/2010/wordprocessingGroup" xmlns:wpi="http://schemas.microsoft.com/office/word/2010/wordprocessingInk" xmlns:wne="http://schemas.microsoft.com/office/word/2006/wordml" xmlns:wps="http://schemas.microsoft.com/office/word/2010/wordprocessingShape" mc:Ignorable="w14 w15 wp14">
+<w:endnotes xmlns:wpc="http://schemas.microsoft.com/office/word/2010/wordprocessingCanvas" xmlns:cx="http://schemas.microsoft.com/office/drawing/2014/chartex" xmlns:cx1="http://schemas.microsoft.com/office/drawing/2015/9/8/chartex" xmlns:cx2="http://schemas.microsoft.com/office/drawing/2015/10/21/chartex" xmlns:cx3="http://schemas.microsoft.com/office/drawing/2016/5/9/chartex" xmlns:cx4="http://schemas.microsoft.com/office/drawing/2016/5/10/chartex" xmlns:cx5="http://schemas.microsoft.com/office/drawing/2016/5/11/chartex" xmlns:cx6="http://schemas.microsoft.com/office/drawing/2016/5/12/chartex" xmlns:cx7="http://schemas.microsoft.com/office/drawing/2016/5/13/chartex" xmlns:cx8="http://schemas.microsoft.com/office/drawing/2016/5/14/chartex" xmlns:mc="http://schemas.openxmlformats.org/markup-compatibility/2006" xmlns:aink="http://schemas.microsoft.com/office/drawing/2016/ink" xmlns:am3d="http://schemas.microsoft.com/office/drawing/2017/model3d" xmlns:o="urn:schemas-microsoft-com:office:office" xmlns:r="http://schemas.openxmlformats.org/officeDocument/2006/relationships" xmlns:m="http://schemas.openxmlformats.org/officeDocument/2006/math" xmlns:v="urn:schemas-microsoft-com:vml" xmlns:wp14="http://schemas.microsoft.com/office/word/2010/wordprocessingDrawing" xmlns:wp="http://schemas.openxmlformats.org/drawingml/2006/wordprocessingDrawing" xmlns:w10="urn:schemas-microsoft-com:office:word" xmlns:w="http://schemas.openxmlformats.org/wordprocessingml/2006/main" xmlns:w14="http://schemas.microsoft.com/office/word/2010/wordml" xmlns:w15="http://schemas.microsoft.com/office/word/2012/wordml" xmlns:w16cex="http://schemas.microsoft.com/office/word/2018/wordml/cex" xmlns:w16cid="http://schemas.microsoft.com/office/word/2016/wordml/cid" xmlns:w16="http://schemas.microsoft.com/office/word/2018/wordml" xmlns:w16sdtdh="http://schemas.microsoft.com/office/word/2020/wordml/sdtdatahash" xmlns:w16se="http://schemas.microsoft.com/office/word/2015/wordml/symex" xmlns:wpg="http://schemas.microsoft.com/office/word/2010/wordprocessingGroup" xmlns:wpi="http://schemas.microsoft.com/office/word/2010/wordprocessingInk" xmlns:wne="http://schemas.microsoft.com/office/word/2006/wordml" xmlns:wps="http://schemas.microsoft.com/office/word/2010/wordprocessingShape" mc:Ignorable="w14 w15 w16se w16cid w16 w16cex w16sdtdh wp14">
   <w:endnote w:type="separator" w:id="-1">
     <w:p>
       <w:pPr>
@@ -3200,7 +3347,7 @@
 </file>
 
 <file path=word/footnotes.xml><?xml version="1.0" encoding="utf-8"?>
-<w:footnotes xmlns:wpc="http://schemas.microsoft.com/office/word/2010/wordprocessingCanvas" xmlns:mc="http://schemas.openxmlformats.org/markup-compatibility/2006" xmlns:o="urn:schemas-microsoft-com:office:office" xmlns:r="http://schemas.openxmlformats.org/officeDocument/2006/relationships" xmlns:m="http://schemas.openxmlformats.org/officeDocument/2006/math" xmlns:v="urn:schemas-microsoft-com:vml" xmlns:wp14="http://schemas.microsoft.com/office/word/2010/wordprocessingDrawing" xmlns:wp="http://schemas.openxmlformats.org/drawingml/2006/wordprocessingDrawing" xmlns:w10="urn:schemas-microsoft-com:office:word" xmlns:w="http://schemas.openxmlformats.org/wordprocessingml/2006/main" xmlns:w14="http://schemas.microsoft.com/office/word/2010/wordml" xmlns:w15="http://schemas.microsoft.com/office/word/2012/wordml" xmlns:wpg="http://schemas.microsoft.com/office/word/2010/wordprocessingGroup" xmlns:wpi="http://schemas.microsoft.com/office/word/2010/wordprocessingInk" xmlns:wne="http://schemas.microsoft.com/office/word/2006/wordml" xmlns:wps="http://schemas.microsoft.com/office/word/2010/wordprocessingShape" mc:Ignorable="w14 w15 wp14">
+<w:footnotes xmlns:wpc="http://schemas.microsoft.com/office/word/2010/wordprocessingCanvas" xmlns:cx="http://schemas.microsoft.com/office/drawing/2014/chartex" xmlns:cx1="http://schemas.microsoft.com/office/drawing/2015/9/8/chartex" xmlns:cx2="http://schemas.microsoft.com/office/drawing/2015/10/21/chartex" xmlns:cx3="http://schemas.microsoft.com/office/drawing/2016/5/9/chartex" xmlns:cx4="http://schemas.microsoft.com/office/drawing/2016/5/10/chartex" xmlns:cx5="http://schemas.microsoft.com/office/drawing/2016/5/11/chartex" xmlns:cx6="http://schemas.microsoft.com/office/drawing/2016/5/12/chartex" xmlns:cx7="http://schemas.microsoft.com/office/drawing/2016/5/13/chartex" xmlns:cx8="http://schemas.microsoft.com/office/drawing/2016/5/14/chartex" xmlns:mc="http://schemas.openxmlformats.org/markup-compatibility/2006" xmlns:aink="http://schemas.microsoft.com/office/drawing/2016/ink" xmlns:am3d="http://schemas.microsoft.com/office/drawing/2017/model3d" xmlns:o="urn:schemas-microsoft-com:office:office" xmlns:r="http://schemas.openxmlformats.org/officeDocument/2006/relationships" xmlns:m="http://schemas.openxmlformats.org/officeDocument/2006/math" xmlns:v="urn:schemas-microsoft-com:vml" xmlns:wp14="http://schemas.microsoft.com/office/word/2010/wordprocessingDrawing" xmlns:wp="http://schemas.openxmlformats.org/drawingml/2006/wordprocessingDrawing" xmlns:w10="urn:schemas-microsoft-com:office:word" xmlns:w="http://schemas.openxmlformats.org/wordprocessingml/2006/main" xmlns:w14="http://schemas.microsoft.com/office/word/2010/wordml" xmlns:w15="http://schemas.microsoft.com/office/word/2012/wordml" xmlns:w16cex="http://schemas.microsoft.com/office/word/2018/wordml/cex" xmlns:w16cid="http://schemas.microsoft.com/office/word/2016/wordml/cid" xmlns:w16="http://schemas.microsoft.com/office/word/2018/wordml" xmlns:w16sdtdh="http://schemas.microsoft.com/office/word/2020/wordml/sdtdatahash" xmlns:w16se="http://schemas.microsoft.com/office/word/2015/wordml/symex" xmlns:wpg="http://schemas.microsoft.com/office/word/2010/wordprocessingGroup" xmlns:wpi="http://schemas.microsoft.com/office/word/2010/wordprocessingInk" xmlns:wne="http://schemas.microsoft.com/office/word/2006/wordml" xmlns:wps="http://schemas.microsoft.com/office/word/2010/wordprocessingShape" mc:Ignorable="w14 w15 w16se w16cid w16 w16cex w16sdtdh wp14">
   <w:footnote w:type="separator" w:id="-1">
     <w:p>
       <w:pPr>
@@ -3225,7 +3372,7 @@
 </file>
 
 <file path=word/header1.xml><?xml version="1.0" encoding="utf-8"?>
-<w:hdr xmlns:wpc="http://schemas.microsoft.com/office/word/2010/wordprocessingCanvas" xmlns:mc="http://schemas.openxmlformats.org/markup-compatibility/2006" xmlns:o="urn:schemas-microsoft-com:office:office" xmlns:r="http://schemas.openxmlformats.org/officeDocument/2006/relationships" xmlns:m="http://schemas.openxmlformats.org/officeDocument/2006/math" xmlns:v="urn:schemas-microsoft-com:vml" xmlns:wp14="http://schemas.microsoft.com/office/word/2010/wordprocessingDrawing" xmlns:wp="http://schemas.openxmlformats.org/drawingml/2006/wordprocessingDrawing" xmlns:w10="urn:schemas-microsoft-com:office:word" xmlns:w="http://schemas.openxmlformats.org/wordprocessingml/2006/main" xmlns:w14="http://schemas.microsoft.com/office/word/2010/wordml" xmlns:w15="http://schemas.microsoft.com/office/word/2012/wordml" xmlns:wpg="http://schemas.microsoft.com/office/word/2010/wordprocessingGroup" xmlns:wpi="http://schemas.microsoft.com/office/word/2010/wordprocessingInk" xmlns:wne="http://schemas.microsoft.com/office/word/2006/wordml" xmlns:wps="http://schemas.microsoft.com/office/word/2010/wordprocessingShape" mc:Ignorable="w14 w15 wp14">
+<w:hdr xmlns:wpc="http://schemas.microsoft.com/office/word/2010/wordprocessingCanvas" xmlns:cx="http://schemas.microsoft.com/office/drawing/2014/chartex" xmlns:cx1="http://schemas.microsoft.com/office/drawing/2015/9/8/chartex" xmlns:cx2="http://schemas.microsoft.com/office/drawing/2015/10/21/chartex" xmlns:cx3="http://schemas.microsoft.com/office/drawing/2016/5/9/chartex" xmlns:cx4="http://schemas.microsoft.com/office/drawing/2016/5/10/chartex" xmlns:cx5="http://schemas.microsoft.com/office/drawing/2016/5/11/chartex" xmlns:cx6="http://schemas.microsoft.com/office/drawing/2016/5/12/chartex" xmlns:cx7="http://schemas.microsoft.com/office/drawing/2016/5/13/chartex" xmlns:cx8="http://schemas.microsoft.com/office/drawing/2016/5/14/chartex" xmlns:mc="http://schemas.openxmlformats.org/markup-compatibility/2006" xmlns:aink="http://schemas.microsoft.com/office/drawing/2016/ink" xmlns:am3d="http://schemas.microsoft.com/office/drawing/2017/model3d" xmlns:o="urn:schemas-microsoft-com:office:office" xmlns:r="http://schemas.openxmlformats.org/officeDocument/2006/relationships" xmlns:m="http://schemas.openxmlformats.org/officeDocument/2006/math" xmlns:v="urn:schemas-microsoft-com:vml" xmlns:wp14="http://schemas.microsoft.com/office/word/2010/wordprocessingDrawing" xmlns:wp="http://schemas.openxmlformats.org/drawingml/2006/wordprocessingDrawing" xmlns:w10="urn:schemas-microsoft-com:office:word" xmlns:w="http://schemas.openxmlformats.org/wordprocessingml/2006/main" xmlns:w14="http://schemas.microsoft.com/office/word/2010/wordml" xmlns:w15="http://schemas.microsoft.com/office/word/2012/wordml" xmlns:w16cex="http://schemas.microsoft.com/office/word/2018/wordml/cex" xmlns:w16cid="http://schemas.microsoft.com/office/word/2016/wordml/cid" xmlns:w16="http://schemas.microsoft.com/office/word/2018/wordml" xmlns:w16sdtdh="http://schemas.microsoft.com/office/word/2020/wordml/sdtdatahash" xmlns:w16se="http://schemas.microsoft.com/office/word/2015/wordml/symex" xmlns:wpg="http://schemas.microsoft.com/office/word/2010/wordprocessingGroup" xmlns:wpi="http://schemas.microsoft.com/office/word/2010/wordprocessingInk" xmlns:wne="http://schemas.microsoft.com/office/word/2006/wordml" xmlns:wps="http://schemas.microsoft.com/office/word/2010/wordprocessingShape" mc:Ignorable="w14 w15 w16se w16cid w16 w16cex w16sdtdh wp14">
   <w:tbl>
     <w:tblPr>
       <w:tblStyle w:val="TableGrid"/>
@@ -3386,14 +3533,14 @@
   </w:tbl>
   <w:p>
     <w:pPr>
-      <w:pStyle w:val="Encabezado"/>
+      <w:pStyle w:val="Header"/>
     </w:pPr>
   </w:p>
 </w:hdr>
 </file>
 
 <file path=word/styles.xml><?xml version="1.0" encoding="utf-8"?>
-<w:styles xmlns:mc="http://schemas.openxmlformats.org/markup-compatibility/2006" xmlns:r="http://schemas.openxmlformats.org/officeDocument/2006/relationships" xmlns:w="http://schemas.openxmlformats.org/wordprocessingml/2006/main" xmlns:w14="http://schemas.microsoft.com/office/word/2010/wordml" xmlns:w15="http://schemas.microsoft.com/office/word/2012/wordml" mc:Ignorable="w14 w15">
+<w:styles xmlns:mc="http://schemas.openxmlformats.org/markup-compatibility/2006" xmlns:r="http://schemas.openxmlformats.org/officeDocument/2006/relationships" xmlns:w="http://schemas.openxmlformats.org/wordprocessingml/2006/main" xmlns:w14="http://schemas.microsoft.com/office/word/2010/wordml" xmlns:w15="http://schemas.microsoft.com/office/word/2012/wordml" xmlns:w16cex="http://schemas.microsoft.com/office/word/2018/wordml/cex" xmlns:w16cid="http://schemas.microsoft.com/office/word/2016/wordml/cid" xmlns:w16="http://schemas.microsoft.com/office/word/2018/wordml" xmlns:w16sdtdh="http://schemas.microsoft.com/office/word/2020/wordml/sdtdatahash" xmlns:w16se="http://schemas.microsoft.com/office/word/2015/wordml/symex" mc:Ignorable="w14 w15 w16se w16cid w16 w16cex w16sdtdh">
   <w:docDefaults>
     <w:rPrDefault>
       <w:rPr>
@@ -3409,7 +3556,7 @@
       </w:pPr>
     </w:pPrDefault>
   </w:docDefaults>
-  <w:latentStyles w:defLockedState="0" w:defUIPriority="99" w:defSemiHidden="0" w:defUnhideWhenUsed="0" w:defQFormat="0" w:count="371">
+  <w:latentStyles w:defLockedState="0" w:defUIPriority="99" w:defSemiHidden="0" w:defUnhideWhenUsed="0" w:defQFormat="0" w:count="376">
     <w:lsdException w:name="Normal" w:uiPriority="0" w:qFormat="1"/>
     <w:lsdException w:name="heading 1" w:uiPriority="9" w:qFormat="1"/>
     <w:lsdException w:name="heading 2" w:semiHidden="1" w:uiPriority="9" w:unhideWhenUsed="1" w:qFormat="1"/>
@@ -3515,7 +3662,6 @@
     <w:lsdException w:name="HTML Sample" w:semiHidden="1" w:unhideWhenUsed="1"/>
     <w:lsdException w:name="HTML Typewriter" w:semiHidden="1" w:unhideWhenUsed="1"/>
     <w:lsdException w:name="HTML Variable" w:semiHidden="1" w:unhideWhenUsed="1"/>
-    <w:lsdException w:name="Normal Table" w:semiHidden="1" w:unhideWhenUsed="1"/>
     <w:lsdException w:name="annotation subject" w:semiHidden="1" w:unhideWhenUsed="1"/>
     <w:lsdException w:name="No List" w:semiHidden="1" w:unhideWhenUsed="1"/>
     <w:lsdException w:name="Outline List 1" w:semiHidden="1" w:unhideWhenUsed="1"/>
@@ -3558,11 +3704,8 @@
     <w:lsdException w:name="Table Contemporary" w:semiHidden="1" w:unhideWhenUsed="1"/>
     <w:lsdException w:name="Table Elegant" w:semiHidden="1" w:unhideWhenUsed="1"/>
     <w:lsdException w:name="Table Professional" w:semiHidden="1" w:unhideWhenUsed="1"/>
-    <w:lsdException w:name="Table Subtle 1" w:semiHidden="1" w:unhideWhenUsed="1"/>
     <w:lsdException w:name="Table Subtle 2" w:semiHidden="1" w:unhideWhenUsed="1"/>
     <w:lsdException w:name="Table Web 1" w:semiHidden="1" w:unhideWhenUsed="1"/>
-    <w:lsdException w:name="Table Web 2" w:semiHidden="1" w:unhideWhenUsed="1"/>
-    <w:lsdException w:name="Table Web 3" w:semiHidden="1" w:unhideWhenUsed="1"/>
     <w:lsdException w:name="Balloon Text" w:semiHidden="1" w:unhideWhenUsed="1"/>
     <w:lsdException w:name="Table Grid" w:uiPriority="39"/>
     <w:lsdException w:name="Table Theme" w:semiHidden="1" w:unhideWhenUsed="1"/>
@@ -3781,6 +3924,11 @@
     <w:lsdException w:name="List Table 5 Dark Accent 6" w:uiPriority="50"/>
     <w:lsdException w:name="List Table 6 Colorful Accent 6" w:uiPriority="51"/>
     <w:lsdException w:name="List Table 7 Colorful Accent 6" w:uiPriority="52"/>
+    <w:lsdException w:name="Mention" w:semiHidden="1" w:unhideWhenUsed="1"/>
+    <w:lsdException w:name="Smart Hyperlink" w:semiHidden="1" w:unhideWhenUsed="1"/>
+    <w:lsdException w:name="Hashtag" w:semiHidden="1" w:unhideWhenUsed="1"/>
+    <w:lsdException w:name="Unresolved Mention" w:semiHidden="1" w:unhideWhenUsed="1"/>
+    <w:lsdException w:name="Smart Link" w:semiHidden="1" w:unhideWhenUsed="1"/>
   </w:latentStyles>
   <w:style w:type="paragraph" w:default="1" w:styleId="Normal">
     <w:name w:val="Normal"/>
@@ -3796,13 +3944,13 @@
       <w:sz w:val="24"/>
     </w:rPr>
   </w:style>
-  <w:style w:type="character" w:default="1" w:styleId="Fuentedeprrafopredeter">
+  <w:style w:type="character" w:default="1" w:styleId="DefaultParagraphFont">
     <w:name w:val="Default Paragraph Font"/>
     <w:uiPriority w:val="1"/>
     <w:semiHidden/>
     <w:unhideWhenUsed/>
   </w:style>
-  <w:style w:type="table" w:default="1" w:styleId="Tablanormal">
+  <w:style w:type="table" w:default="1" w:styleId="TableNormal">
     <w:name w:val="Normal Table"/>
     <w:uiPriority w:val="99"/>
     <w:semiHidden/>
@@ -3817,16 +3965,16 @@
       </w:tblCellMar>
     </w:tblPr>
   </w:style>
-  <w:style w:type="numbering" w:default="1" w:styleId="Sinlista">
+  <w:style w:type="numbering" w:default="1" w:styleId="NoList">
     <w:name w:val="No List"/>
     <w:uiPriority w:val="99"/>
     <w:semiHidden/>
     <w:unhideWhenUsed/>
   </w:style>
-  <w:style w:type="character" w:customStyle="1" w:styleId="TextodegloboCar">
-    <w:name w:val="Texto de globo Car"/>
-    <w:basedOn w:val="Fuentedeprrafopredeter"/>
-    <w:link w:val="Textodeglobo"/>
+  <w:style w:type="character" w:customStyle="1" w:styleId="BalloonTextChar">
+    <w:name w:val="Balloon Text Char"/>
+    <w:basedOn w:val="DefaultParagraphFont"/>
+    <w:link w:val="BalloonText"/>
     <w:uiPriority w:val="99"/>
     <w:semiHidden/>
     <w:qFormat/>
@@ -3838,10 +3986,10 @@
       <w:szCs w:val="18"/>
     </w:rPr>
   </w:style>
-  <w:style w:type="character" w:customStyle="1" w:styleId="EncabezadoCar">
-    <w:name w:val="Encabezado Car"/>
-    <w:basedOn w:val="Fuentedeprrafopredeter"/>
-    <w:link w:val="Encabezado"/>
+  <w:style w:type="character" w:customStyle="1" w:styleId="HeaderChar">
+    <w:name w:val="Header Char"/>
+    <w:basedOn w:val="DefaultParagraphFont"/>
+    <w:link w:val="Header"/>
     <w:uiPriority w:val="99"/>
     <w:qFormat/>
     <w:rsid w:val="00807B01"/>
@@ -3851,10 +3999,10 @@
       <w:sz w:val="24"/>
     </w:rPr>
   </w:style>
-  <w:style w:type="character" w:customStyle="1" w:styleId="PiedepginaCar">
-    <w:name w:val="Pie de página Car"/>
-    <w:basedOn w:val="Fuentedeprrafopredeter"/>
-    <w:link w:val="Piedepgina"/>
+  <w:style w:type="character" w:customStyle="1" w:styleId="FooterChar">
+    <w:name w:val="Footer Char"/>
+    <w:basedOn w:val="DefaultParagraphFont"/>
+    <w:link w:val="Footer"/>
     <w:uiPriority w:val="99"/>
     <w:qFormat/>
     <w:rsid w:val="00807B01"/>
@@ -3871,10 +4019,10 @@
       <w:u w:val="single"/>
     </w:rPr>
   </w:style>
-  <w:style w:type="paragraph" w:styleId="Puesto">
+  <w:style w:type="paragraph" w:styleId="Title">
     <w:name w:val="Title"/>
     <w:basedOn w:val="Normal"/>
-    <w:next w:val="Textoindependiente"/>
+    <w:next w:val="BodyText"/>
     <w:qFormat/>
     <w:pPr>
       <w:keepNext/>
@@ -3886,21 +4034,21 @@
       <w:szCs w:val="28"/>
     </w:rPr>
   </w:style>
-  <w:style w:type="paragraph" w:styleId="Textoindependiente">
+  <w:style w:type="paragraph" w:styleId="BodyText">
     <w:name w:val="Body Text"/>
     <w:basedOn w:val="Normal"/>
     <w:pPr>
       <w:spacing w:after="140" w:line="276" w:lineRule="auto"/>
     </w:pPr>
   </w:style>
-  <w:style w:type="paragraph" w:styleId="Lista">
+  <w:style w:type="paragraph" w:styleId="List">
     <w:name w:val="List"/>
-    <w:basedOn w:val="Textoindependiente"/>
+    <w:basedOn w:val="BodyText"/>
     <w:rPr>
       <w:rFonts w:cs="Lohit Devanagari"/>
     </w:rPr>
   </w:style>
-  <w:style w:type="paragraph" w:styleId="Descripcin">
+  <w:style w:type="paragraph" w:styleId="Caption">
     <w:name w:val="caption"/>
     <w:basedOn w:val="Normal"/>
     <w:qFormat/>
@@ -3926,10 +4074,10 @@
       <w:rFonts w:cs="Lohit Devanagari"/>
     </w:rPr>
   </w:style>
-  <w:style w:type="paragraph" w:styleId="Textodeglobo">
+  <w:style w:type="paragraph" w:styleId="BalloonText">
     <w:name w:val="Balloon Text"/>
     <w:basedOn w:val="Normal"/>
-    <w:link w:val="TextodegloboCar"/>
+    <w:link w:val="BalloonTextChar"/>
     <w:uiPriority w:val="99"/>
     <w:semiHidden/>
     <w:unhideWhenUsed/>
@@ -3968,10 +4116,10 @@
     <w:basedOn w:val="Normal"/>
     <w:qFormat/>
   </w:style>
-  <w:style w:type="paragraph" w:styleId="Encabezado">
+  <w:style w:type="paragraph" w:styleId="Header">
     <w:name w:val="header"/>
     <w:basedOn w:val="Normal"/>
-    <w:link w:val="EncabezadoCar"/>
+    <w:link w:val="HeaderChar"/>
     <w:uiPriority w:val="99"/>
     <w:unhideWhenUsed/>
     <w:rsid w:val="00807B01"/>
@@ -3983,10 +4131,10 @@
       <w:spacing w:line="240" w:lineRule="auto"/>
     </w:pPr>
   </w:style>
-  <w:style w:type="paragraph" w:styleId="Piedepgina">
+  <w:style w:type="paragraph" w:styleId="Footer">
     <w:name w:val="footer"/>
     <w:basedOn w:val="Normal"/>
-    <w:link w:val="PiedepginaCar"/>
+    <w:link w:val="FooterChar"/>
     <w:uiPriority w:val="99"/>
     <w:unhideWhenUsed/>
     <w:rsid w:val="00807B01"/>
@@ -4030,7 +4178,7 @@
       </w:tblCellMar>
     </w:tblPr>
   </w:style>
-  <w:style w:type="paragraph" w:styleId="Prrafodelista">
+  <w:style w:type="paragraph" w:styleId="ListParagraph">
     <w:name w:val="List Paragraph"/>
     <w:basedOn w:val="Normal"/>
     <w:uiPriority w:val="34"/>
@@ -4041,9 +4189,9 @@
       <w:contextualSpacing/>
     </w:pPr>
   </w:style>
-  <w:style w:type="table" w:styleId="Tablaconcuadrcula">
+  <w:style w:type="table" w:styleId="TableGrid0">
     <w:name w:val="Table Grid"/>
-    <w:basedOn w:val="Tablanormal"/>
+    <w:basedOn w:val="TableNormal"/>
     <w:uiPriority w:val="39"/>
     <w:rsid w:val="00E63C5D"/>
     <w:tblPr>
@@ -4056,6 +4204,29 @@
         <w:insideV w:val="single" w:sz="4" w:space="0" w:color="auto"/>
       </w:tblBorders>
     </w:tblPr>
+  </w:style>
+  <w:style w:type="character" w:styleId="Hyperlink">
+    <w:name w:val="Hyperlink"/>
+    <w:basedOn w:val="DefaultParagraphFont"/>
+    <w:uiPriority w:val="99"/>
+    <w:unhideWhenUsed/>
+    <w:rsid w:val="00E00AAC"/>
+    <w:rPr>
+      <w:color w:val="0563C1" w:themeColor="hyperlink"/>
+      <w:u w:val="single"/>
+    </w:rPr>
+  </w:style>
+  <w:style w:type="character" w:styleId="UnresolvedMention">
+    <w:name w:val="Unresolved Mention"/>
+    <w:basedOn w:val="DefaultParagraphFont"/>
+    <w:uiPriority w:val="99"/>
+    <w:semiHidden/>
+    <w:unhideWhenUsed/>
+    <w:rsid w:val="00E00AAC"/>
+    <w:rPr>
+      <w:color w:val="605E5C"/>
+      <w:shd w:val="clear" w:color="auto" w:fill="E1DFDD"/>
+    </w:rPr>
   </w:style>
 </w:styles>
 </file>

</xml_diff>